<commit_message>
added some text in 2.5 chapter
</commit_message>
<xml_diff>
--- a/диплом+титульник.docx
+++ b/диплом+титульник.docx
@@ -699,7 +699,7 @@
           <w:r>
             <w:fldChar w:fldCharType="separate"/>
           </w:r>
-          <w:hyperlink w:anchor="_Toc479865662" w:history="1">
+          <w:hyperlink w:anchor="_Toc482217922" w:history="1">
             <w:r>
               <w:rPr>
                 <w:rStyle w:val="a4"/>
@@ -726,7 +726,7 @@
                 <w:noProof/>
                 <w:webHidden/>
               </w:rPr>
-              <w:instrText xml:space="preserve"> PAGEREF _Toc479865662 \h </w:instrText>
+              <w:instrText xml:space="preserve"> PAGEREF _Toc482217922 \h </w:instrText>
             </w:r>
             <w:r>
               <w:rPr>
@@ -746,7 +746,7 @@
                 <w:noProof/>
                 <w:webHidden/>
               </w:rPr>
-              <w:t>3</w:t>
+              <w:t>4</w:t>
             </w:r>
             <w:r>
               <w:rPr>
@@ -770,7 +770,7 @@
               <w:lang w:eastAsia="ru-RU"/>
             </w:rPr>
           </w:pPr>
-          <w:hyperlink w:anchor="_Toc479865663" w:history="1">
+          <w:hyperlink w:anchor="_Toc482217923" w:history="1">
             <w:r>
               <w:rPr>
                 <w:rStyle w:val="a4"/>
@@ -813,7 +813,7 @@
                 <w:noProof/>
                 <w:webHidden/>
               </w:rPr>
-              <w:instrText xml:space="preserve"> PAGEREF _Toc479865663 \h </w:instrText>
+              <w:instrText xml:space="preserve"> PAGEREF _Toc482217923 \h </w:instrText>
             </w:r>
             <w:r>
               <w:rPr>
@@ -833,7 +833,7 @@
                 <w:noProof/>
                 <w:webHidden/>
               </w:rPr>
-              <w:t>4</w:t>
+              <w:t>5</w:t>
             </w:r>
             <w:r>
               <w:rPr>
@@ -857,7 +857,7 @@
               <w:lang w:eastAsia="ru-RU"/>
             </w:rPr>
           </w:pPr>
-          <w:hyperlink w:anchor="_Toc479865664" w:history="1">
+          <w:hyperlink w:anchor="_Toc482217924" w:history="1">
             <w:r>
               <w:rPr>
                 <w:rStyle w:val="a4"/>
@@ -900,7 +900,7 @@
                 <w:noProof/>
                 <w:webHidden/>
               </w:rPr>
-              <w:instrText xml:space="preserve"> PAGEREF _Toc479865664 \h </w:instrText>
+              <w:instrText xml:space="preserve"> PAGEREF _Toc482217924 \h </w:instrText>
             </w:r>
             <w:r>
               <w:rPr>
@@ -920,7 +920,7 @@
                 <w:noProof/>
                 <w:webHidden/>
               </w:rPr>
-              <w:t>5</w:t>
+              <w:t>6</w:t>
             </w:r>
             <w:r>
               <w:rPr>
@@ -945,7 +945,7 @@
               <w:lang w:eastAsia="ru-RU"/>
             </w:rPr>
           </w:pPr>
-          <w:hyperlink w:anchor="_Toc479865665" w:history="1">
+          <w:hyperlink w:anchor="_Toc482217925" w:history="1">
             <w:r>
               <w:rPr>
                 <w:rStyle w:val="a4"/>
@@ -988,7 +988,7 @@
                 <w:noProof/>
                 <w:webHidden/>
               </w:rPr>
-              <w:instrText xml:space="preserve"> PAGEREF _Toc479865665 \h </w:instrText>
+              <w:instrText xml:space="preserve"> PAGEREF _Toc482217925 \h </w:instrText>
             </w:r>
             <w:r>
               <w:rPr>
@@ -1008,7 +1008,7 @@
                 <w:noProof/>
                 <w:webHidden/>
               </w:rPr>
-              <w:t>5</w:t>
+              <w:t>6</w:t>
             </w:r>
             <w:r>
               <w:rPr>
@@ -1033,7 +1033,7 @@
               <w:lang w:eastAsia="ru-RU"/>
             </w:rPr>
           </w:pPr>
-          <w:hyperlink w:anchor="_Toc479865666" w:history="1">
+          <w:hyperlink w:anchor="_Toc482217926" w:history="1">
             <w:r>
               <w:rPr>
                 <w:rStyle w:val="a4"/>
@@ -1076,7 +1076,7 @@
                 <w:noProof/>
                 <w:webHidden/>
               </w:rPr>
-              <w:instrText xml:space="preserve"> PAGEREF _Toc479865666 \h </w:instrText>
+              <w:instrText xml:space="preserve"> PAGEREF _Toc482217926 \h </w:instrText>
             </w:r>
             <w:r>
               <w:rPr>
@@ -1096,7 +1096,7 @@
                 <w:noProof/>
                 <w:webHidden/>
               </w:rPr>
-              <w:t>5</w:t>
+              <w:t>6</w:t>
             </w:r>
             <w:r>
               <w:rPr>
@@ -1121,7 +1121,7 @@
               <w:lang w:eastAsia="ru-RU"/>
             </w:rPr>
           </w:pPr>
-          <w:hyperlink w:anchor="_Toc479865667" w:history="1">
+          <w:hyperlink w:anchor="_Toc482217927" w:history="1">
             <w:r>
               <w:rPr>
                 <w:rStyle w:val="a4"/>
@@ -1164,7 +1164,7 @@
                 <w:noProof/>
                 <w:webHidden/>
               </w:rPr>
-              <w:instrText xml:space="preserve"> PAGEREF _Toc479865667 \h </w:instrText>
+              <w:instrText xml:space="preserve"> PAGEREF _Toc482217927 \h </w:instrText>
             </w:r>
             <w:r>
               <w:rPr>
@@ -1184,7 +1184,7 @@
                 <w:noProof/>
                 <w:webHidden/>
               </w:rPr>
-              <w:t>6</w:t>
+              <w:t>7</w:t>
             </w:r>
             <w:r>
               <w:rPr>
@@ -1209,7 +1209,7 @@
               <w:lang w:eastAsia="ru-RU"/>
             </w:rPr>
           </w:pPr>
-          <w:hyperlink w:anchor="_Toc479865668" w:history="1">
+          <w:hyperlink w:anchor="_Toc482217928" w:history="1">
             <w:r>
               <w:rPr>
                 <w:rStyle w:val="a4"/>
@@ -1252,7 +1252,7 @@
                 <w:noProof/>
                 <w:webHidden/>
               </w:rPr>
-              <w:instrText xml:space="preserve"> PAGEREF _Toc479865668 \h </w:instrText>
+              <w:instrText xml:space="preserve"> PAGEREF _Toc482217928 \h </w:instrText>
             </w:r>
             <w:r>
               <w:rPr>
@@ -1272,7 +1272,7 @@
                 <w:noProof/>
                 <w:webHidden/>
               </w:rPr>
-              <w:t>6</w:t>
+              <w:t>7</w:t>
             </w:r>
             <w:r>
               <w:rPr>
@@ -1297,7 +1297,7 @@
               <w:lang w:eastAsia="ru-RU"/>
             </w:rPr>
           </w:pPr>
-          <w:hyperlink w:anchor="_Toc479865669" w:history="1">
+          <w:hyperlink w:anchor="_Toc482217929" w:history="1">
             <w:r>
               <w:rPr>
                 <w:rStyle w:val="a4"/>
@@ -1340,7 +1340,7 @@
                 <w:noProof/>
                 <w:webHidden/>
               </w:rPr>
-              <w:instrText xml:space="preserve"> PAGEREF _Toc479865669 \h </w:instrText>
+              <w:instrText xml:space="preserve"> PAGEREF _Toc482217929 \h </w:instrText>
             </w:r>
             <w:r>
               <w:rPr>
@@ -1360,7 +1360,7 @@
                 <w:noProof/>
                 <w:webHidden/>
               </w:rPr>
-              <w:t>6</w:t>
+              <w:t>8</w:t>
             </w:r>
             <w:r>
               <w:rPr>
@@ -1384,7 +1384,7 @@
               <w:lang w:eastAsia="ru-RU"/>
             </w:rPr>
           </w:pPr>
-          <w:hyperlink w:anchor="_Toc479865670" w:history="1">
+          <w:hyperlink w:anchor="_Toc482217930" w:history="1">
             <w:r>
               <w:rPr>
                 <w:rStyle w:val="a4"/>
@@ -1427,7 +1427,7 @@
                 <w:noProof/>
                 <w:webHidden/>
               </w:rPr>
-              <w:instrText xml:space="preserve"> PAGEREF _Toc479865670 \h </w:instrText>
+              <w:instrText xml:space="preserve"> PAGEREF _Toc482217930 \h </w:instrText>
             </w:r>
             <w:r>
               <w:rPr>
@@ -1447,7 +1447,7 @@
                 <w:noProof/>
                 <w:webHidden/>
               </w:rPr>
-              <w:t>7</w:t>
+              <w:t>10</w:t>
             </w:r>
             <w:r>
               <w:rPr>
@@ -1472,7 +1472,7 @@
               <w:lang w:eastAsia="ru-RU"/>
             </w:rPr>
           </w:pPr>
-          <w:hyperlink w:anchor="_Toc479865671" w:history="1">
+          <w:hyperlink w:anchor="_Toc482217931" w:history="1">
             <w:r>
               <w:rPr>
                 <w:rStyle w:val="a4"/>
@@ -1515,7 +1515,7 @@
                 <w:noProof/>
                 <w:webHidden/>
               </w:rPr>
-              <w:instrText xml:space="preserve"> PAGEREF _Toc479865671 \h </w:instrText>
+              <w:instrText xml:space="preserve"> PAGEREF _Toc482217931 \h </w:instrText>
             </w:r>
             <w:r>
               <w:rPr>
@@ -1535,7 +1535,271 @@
                 <w:noProof/>
                 <w:webHidden/>
               </w:rPr>
-              <w:t>7</w:t>
+              <w:t>10</w:t>
+            </w:r>
+            <w:r>
+              <w:rPr>
+                <w:noProof/>
+                <w:webHidden/>
+              </w:rPr>
+              <w:fldChar w:fldCharType="end"/>
+            </w:r>
+          </w:hyperlink>
+        </w:p>
+        <w:p>
+          <w:pPr>
+            <w:pStyle w:val="31"/>
+            <w:tabs>
+              <w:tab w:val="left" w:pos="1942"/>
+              <w:tab w:val="right" w:leader="dot" w:pos="9345"/>
+            </w:tabs>
+            <w:rPr>
+              <w:rFonts w:asciiTheme="minorHAnsi" w:eastAsiaTheme="minorEastAsia" w:hAnsiTheme="minorHAnsi"/>
+              <w:noProof/>
+              <w:sz w:val="22"/>
+              <w:lang w:eastAsia="ru-RU"/>
+            </w:rPr>
+          </w:pPr>
+          <w:hyperlink w:anchor="_Toc482217932" w:history="1">
+            <w:r>
+              <w:rPr>
+                <w:rStyle w:val="a4"/>
+                <w:noProof/>
+              </w:rPr>
+              <w:t>3.1.1</w:t>
+            </w:r>
+            <w:r>
+              <w:rPr>
+                <w:rFonts w:asciiTheme="minorHAnsi" w:eastAsiaTheme="minorEastAsia" w:hAnsiTheme="minorHAnsi"/>
+                <w:noProof/>
+                <w:sz w:val="22"/>
+                <w:lang w:eastAsia="ru-RU"/>
+              </w:rPr>
+              <w:tab/>
+            </w:r>
+            <w:r>
+              <w:rPr>
+                <w:rStyle w:val="a4"/>
+                <w:noProof/>
+              </w:rPr>
+              <w:t>Общая структура проекта</w:t>
+            </w:r>
+            <w:r>
+              <w:rPr>
+                <w:noProof/>
+                <w:webHidden/>
+              </w:rPr>
+              <w:tab/>
+            </w:r>
+            <w:r>
+              <w:rPr>
+                <w:noProof/>
+                <w:webHidden/>
+              </w:rPr>
+              <w:fldChar w:fldCharType="begin"/>
+            </w:r>
+            <w:r>
+              <w:rPr>
+                <w:noProof/>
+                <w:webHidden/>
+              </w:rPr>
+              <w:instrText xml:space="preserve"> PAGEREF _Toc482217932 \h </w:instrText>
+            </w:r>
+            <w:r>
+              <w:rPr>
+                <w:noProof/>
+                <w:webHidden/>
+              </w:rPr>
+            </w:r>
+            <w:r>
+              <w:rPr>
+                <w:noProof/>
+                <w:webHidden/>
+              </w:rPr>
+              <w:fldChar w:fldCharType="separate"/>
+            </w:r>
+            <w:r>
+              <w:rPr>
+                <w:noProof/>
+                <w:webHidden/>
+              </w:rPr>
+              <w:t>10</w:t>
+            </w:r>
+            <w:r>
+              <w:rPr>
+                <w:noProof/>
+                <w:webHidden/>
+              </w:rPr>
+              <w:fldChar w:fldCharType="end"/>
+            </w:r>
+          </w:hyperlink>
+        </w:p>
+        <w:p>
+          <w:pPr>
+            <w:pStyle w:val="31"/>
+            <w:tabs>
+              <w:tab w:val="left" w:pos="1942"/>
+              <w:tab w:val="right" w:leader="dot" w:pos="9345"/>
+            </w:tabs>
+            <w:rPr>
+              <w:rFonts w:asciiTheme="minorHAnsi" w:eastAsiaTheme="minorEastAsia" w:hAnsiTheme="minorHAnsi"/>
+              <w:noProof/>
+              <w:sz w:val="22"/>
+              <w:lang w:eastAsia="ru-RU"/>
+            </w:rPr>
+          </w:pPr>
+          <w:hyperlink w:anchor="_Toc482217933" w:history="1">
+            <w:r>
+              <w:rPr>
+                <w:rStyle w:val="a4"/>
+                <w:noProof/>
+              </w:rPr>
+              <w:t>3.1.2</w:t>
+            </w:r>
+            <w:r>
+              <w:rPr>
+                <w:rFonts w:asciiTheme="minorHAnsi" w:eastAsiaTheme="minorEastAsia" w:hAnsiTheme="minorHAnsi"/>
+                <w:noProof/>
+                <w:sz w:val="22"/>
+                <w:lang w:eastAsia="ru-RU"/>
+              </w:rPr>
+              <w:tab/>
+            </w:r>
+            <w:r>
+              <w:rPr>
+                <w:rStyle w:val="a4"/>
+                <w:noProof/>
+              </w:rPr>
+              <w:t>Диаграмма компонентов</w:t>
+            </w:r>
+            <w:r>
+              <w:rPr>
+                <w:noProof/>
+                <w:webHidden/>
+              </w:rPr>
+              <w:tab/>
+            </w:r>
+            <w:r>
+              <w:rPr>
+                <w:noProof/>
+                <w:webHidden/>
+              </w:rPr>
+              <w:fldChar w:fldCharType="begin"/>
+            </w:r>
+            <w:r>
+              <w:rPr>
+                <w:noProof/>
+                <w:webHidden/>
+              </w:rPr>
+              <w:instrText xml:space="preserve"> PAGEREF _Toc482217933 \h </w:instrText>
+            </w:r>
+            <w:r>
+              <w:rPr>
+                <w:noProof/>
+                <w:webHidden/>
+              </w:rPr>
+            </w:r>
+            <w:r>
+              <w:rPr>
+                <w:noProof/>
+                <w:webHidden/>
+              </w:rPr>
+              <w:fldChar w:fldCharType="separate"/>
+            </w:r>
+            <w:r>
+              <w:rPr>
+                <w:noProof/>
+                <w:webHidden/>
+              </w:rPr>
+              <w:t>10</w:t>
+            </w:r>
+            <w:r>
+              <w:rPr>
+                <w:noProof/>
+                <w:webHidden/>
+              </w:rPr>
+              <w:fldChar w:fldCharType="end"/>
+            </w:r>
+          </w:hyperlink>
+        </w:p>
+        <w:p>
+          <w:pPr>
+            <w:pStyle w:val="31"/>
+            <w:tabs>
+              <w:tab w:val="left" w:pos="1942"/>
+              <w:tab w:val="right" w:leader="dot" w:pos="9345"/>
+            </w:tabs>
+            <w:rPr>
+              <w:rFonts w:asciiTheme="minorHAnsi" w:eastAsiaTheme="minorEastAsia" w:hAnsiTheme="minorHAnsi"/>
+              <w:noProof/>
+              <w:sz w:val="22"/>
+              <w:lang w:eastAsia="ru-RU"/>
+            </w:rPr>
+          </w:pPr>
+          <w:hyperlink w:anchor="_Toc482217934" w:history="1">
+            <w:r>
+              <w:rPr>
+                <w:rStyle w:val="a4"/>
+                <w:noProof/>
+              </w:rPr>
+              <w:t>3.1.3</w:t>
+            </w:r>
+            <w:r>
+              <w:rPr>
+                <w:rFonts w:asciiTheme="minorHAnsi" w:eastAsiaTheme="minorEastAsia" w:hAnsiTheme="minorHAnsi"/>
+                <w:noProof/>
+                <w:sz w:val="22"/>
+                <w:lang w:eastAsia="ru-RU"/>
+              </w:rPr>
+              <w:tab/>
+            </w:r>
+            <w:r>
+              <w:rPr>
+                <w:rStyle w:val="a4"/>
+                <w:noProof/>
+              </w:rPr>
+              <w:t>Диаграмма развёртывания</w:t>
+            </w:r>
+            <w:r>
+              <w:rPr>
+                <w:noProof/>
+                <w:webHidden/>
+              </w:rPr>
+              <w:tab/>
+            </w:r>
+            <w:r>
+              <w:rPr>
+                <w:noProof/>
+                <w:webHidden/>
+              </w:rPr>
+              <w:fldChar w:fldCharType="begin"/>
+            </w:r>
+            <w:r>
+              <w:rPr>
+                <w:noProof/>
+                <w:webHidden/>
+              </w:rPr>
+              <w:instrText xml:space="preserve"> PAGEREF _Toc482217934 \h </w:instrText>
+            </w:r>
+            <w:r>
+              <w:rPr>
+                <w:noProof/>
+                <w:webHidden/>
+              </w:rPr>
+            </w:r>
+            <w:r>
+              <w:rPr>
+                <w:noProof/>
+                <w:webHidden/>
+              </w:rPr>
+              <w:fldChar w:fldCharType="separate"/>
+            </w:r>
+            <w:r>
+              <w:rPr>
+                <w:noProof/>
+                <w:webHidden/>
+              </w:rPr>
+              <w:t>10</w:t>
             </w:r>
             <w:r>
               <w:rPr>
@@ -1560,7 +1824,7 @@
               <w:lang w:eastAsia="ru-RU"/>
             </w:rPr>
           </w:pPr>
-          <w:hyperlink w:anchor="_Toc479865672" w:history="1">
+          <w:hyperlink w:anchor="_Toc482217935" w:history="1">
             <w:r>
               <w:rPr>
                 <w:rStyle w:val="a4"/>
@@ -1604,7 +1868,7 @@
                 <w:noProof/>
                 <w:webHidden/>
               </w:rPr>
-              <w:instrText xml:space="preserve"> PAGEREF _Toc479865672 \h </w:instrText>
+              <w:instrText xml:space="preserve"> PAGEREF _Toc482217935 \h </w:instrText>
             </w:r>
             <w:r>
               <w:rPr>
@@ -1624,7 +1888,7 @@
                 <w:noProof/>
                 <w:webHidden/>
               </w:rPr>
-              <w:t>7</w:t>
+              <w:t>10</w:t>
             </w:r>
             <w:r>
               <w:rPr>
@@ -1649,7 +1913,7 @@
               <w:lang w:eastAsia="ru-RU"/>
             </w:rPr>
           </w:pPr>
-          <w:hyperlink w:anchor="_Toc479865673" w:history="1">
+          <w:hyperlink w:anchor="_Toc482217936" w:history="1">
             <w:r>
               <w:rPr>
                 <w:rStyle w:val="a4"/>
@@ -1707,7 +1971,7 @@
                 <w:noProof/>
                 <w:webHidden/>
               </w:rPr>
-              <w:instrText xml:space="preserve"> PAGEREF _Toc479865673 \h </w:instrText>
+              <w:instrText xml:space="preserve"> PAGEREF _Toc482217936 \h </w:instrText>
             </w:r>
             <w:r>
               <w:rPr>
@@ -1727,7 +1991,7 @@
                 <w:noProof/>
                 <w:webHidden/>
               </w:rPr>
-              <w:t>7</w:t>
+              <w:t>10</w:t>
             </w:r>
             <w:r>
               <w:rPr>
@@ -1752,7 +2016,7 @@
               <w:lang w:eastAsia="ru-RU"/>
             </w:rPr>
           </w:pPr>
-          <w:hyperlink w:anchor="_Toc479865674" w:history="1">
+          <w:hyperlink w:anchor="_Toc482217937" w:history="1">
             <w:r>
               <w:rPr>
                 <w:rStyle w:val="a4"/>
@@ -1795,7 +2059,7 @@
                 <w:noProof/>
                 <w:webHidden/>
               </w:rPr>
-              <w:instrText xml:space="preserve"> PAGEREF _Toc479865674 \h </w:instrText>
+              <w:instrText xml:space="preserve"> PAGEREF _Toc482217937 \h </w:instrText>
             </w:r>
             <w:r>
               <w:rPr>
@@ -1815,7 +2079,7 @@
                 <w:noProof/>
                 <w:webHidden/>
               </w:rPr>
-              <w:t>7</w:t>
+              <w:t>10</w:t>
             </w:r>
             <w:r>
               <w:rPr>
@@ -1840,7 +2104,7 @@
               <w:lang w:eastAsia="ru-RU"/>
             </w:rPr>
           </w:pPr>
-          <w:hyperlink w:anchor="_Toc479865675" w:history="1">
+          <w:hyperlink w:anchor="_Toc482217938" w:history="1">
             <w:r>
               <w:rPr>
                 <w:rStyle w:val="a4"/>
@@ -1883,7 +2147,7 @@
                 <w:noProof/>
                 <w:webHidden/>
               </w:rPr>
-              <w:instrText xml:space="preserve"> PAGEREF _Toc479865675 \h </w:instrText>
+              <w:instrText xml:space="preserve"> PAGEREF _Toc482217938 \h </w:instrText>
             </w:r>
             <w:r>
               <w:rPr>
@@ -1903,7 +2167,7 @@
                 <w:noProof/>
                 <w:webHidden/>
               </w:rPr>
-              <w:t>7</w:t>
+              <w:t>10</w:t>
             </w:r>
             <w:r>
               <w:rPr>
@@ -1928,7 +2192,7 @@
               <w:lang w:eastAsia="ru-RU"/>
             </w:rPr>
           </w:pPr>
-          <w:hyperlink w:anchor="_Toc479865676" w:history="1">
+          <w:hyperlink w:anchor="_Toc482217939" w:history="1">
             <w:r>
               <w:rPr>
                 <w:rStyle w:val="a4"/>
@@ -1971,7 +2235,7 @@
                 <w:noProof/>
                 <w:webHidden/>
               </w:rPr>
-              <w:instrText xml:space="preserve"> PAGEREF _Toc479865676 \h </w:instrText>
+              <w:instrText xml:space="preserve"> PAGEREF _Toc482217939 \h </w:instrText>
             </w:r>
             <w:r>
               <w:rPr>
@@ -1991,95 +2255,7 @@
                 <w:noProof/>
                 <w:webHidden/>
               </w:rPr>
-              <w:t>7</w:t>
-            </w:r>
-            <w:r>
-              <w:rPr>
-                <w:noProof/>
-                <w:webHidden/>
-              </w:rPr>
-              <w:fldChar w:fldCharType="end"/>
-            </w:r>
-          </w:hyperlink>
-        </w:p>
-        <w:p>
-          <w:pPr>
-            <w:pStyle w:val="31"/>
-            <w:tabs>
-              <w:tab w:val="left" w:pos="1942"/>
-              <w:tab w:val="right" w:leader="dot" w:pos="9345"/>
-            </w:tabs>
-            <w:rPr>
-              <w:rFonts w:asciiTheme="minorHAnsi" w:eastAsiaTheme="minorEastAsia" w:hAnsiTheme="minorHAnsi"/>
-              <w:noProof/>
-              <w:sz w:val="22"/>
-              <w:lang w:eastAsia="ru-RU"/>
-            </w:rPr>
-          </w:pPr>
-          <w:hyperlink w:anchor="_Toc479865677" w:history="1">
-            <w:r>
-              <w:rPr>
-                <w:rStyle w:val="a4"/>
-                <w:noProof/>
-              </w:rPr>
-              <w:t>3.3.2</w:t>
-            </w:r>
-            <w:r>
-              <w:rPr>
-                <w:rFonts w:asciiTheme="minorHAnsi" w:eastAsiaTheme="minorEastAsia" w:hAnsiTheme="minorHAnsi"/>
-                <w:noProof/>
-                <w:sz w:val="22"/>
-                <w:lang w:eastAsia="ru-RU"/>
-              </w:rPr>
-              <w:tab/>
-            </w:r>
-            <w:r>
-              <w:rPr>
-                <w:rStyle w:val="a4"/>
-                <w:noProof/>
-              </w:rPr>
-              <w:t>Разработка веб-клиента</w:t>
-            </w:r>
-            <w:r>
-              <w:rPr>
-                <w:noProof/>
-                <w:webHidden/>
-              </w:rPr>
-              <w:tab/>
-            </w:r>
-            <w:r>
-              <w:rPr>
-                <w:noProof/>
-                <w:webHidden/>
-              </w:rPr>
-              <w:fldChar w:fldCharType="begin"/>
-            </w:r>
-            <w:r>
-              <w:rPr>
-                <w:noProof/>
-                <w:webHidden/>
-              </w:rPr>
-              <w:instrText xml:space="preserve"> PAGEREF _Toc479865677 \h </w:instrText>
-            </w:r>
-            <w:r>
-              <w:rPr>
-                <w:noProof/>
-                <w:webHidden/>
-              </w:rPr>
-            </w:r>
-            <w:r>
-              <w:rPr>
-                <w:noProof/>
-                <w:webHidden/>
-              </w:rPr>
-              <w:fldChar w:fldCharType="separate"/>
-            </w:r>
-            <w:r>
-              <w:rPr>
-                <w:noProof/>
-                <w:webHidden/>
-              </w:rPr>
-              <w:t>7</w:t>
+              <w:t>10</w:t>
             </w:r>
             <w:r>
               <w:rPr>
@@ -2103,7 +2279,7 @@
               <w:lang w:eastAsia="ru-RU"/>
             </w:rPr>
           </w:pPr>
-          <w:hyperlink w:anchor="_Toc479865678" w:history="1">
+          <w:hyperlink w:anchor="_Toc482217940" w:history="1">
             <w:r>
               <w:rPr>
                 <w:rStyle w:val="a4"/>
@@ -2130,7 +2306,7 @@
                 <w:noProof/>
                 <w:webHidden/>
               </w:rPr>
-              <w:instrText xml:space="preserve"> PAGEREF _Toc479865678 \h </w:instrText>
+              <w:instrText xml:space="preserve"> PAGEREF _Toc482217940 \h </w:instrText>
             </w:r>
             <w:r>
               <w:rPr>
@@ -2150,7 +2326,7 @@
                 <w:noProof/>
                 <w:webHidden/>
               </w:rPr>
-              <w:t>7</w:t>
+              <w:t>10</w:t>
             </w:r>
             <w:r>
               <w:rPr>
@@ -2171,7 +2347,7 @@
               <w:lang w:eastAsia="ru-RU"/>
             </w:rPr>
           </w:pPr>
-          <w:hyperlink w:anchor="_Toc479865679" w:history="1">
+          <w:hyperlink w:anchor="_Toc482217941" w:history="1">
             <w:r>
               <w:rPr>
                 <w:rStyle w:val="a4"/>
@@ -2198,7 +2374,7 @@
                 <w:noProof/>
                 <w:webHidden/>
               </w:rPr>
-              <w:instrText xml:space="preserve"> PAGEREF _Toc479865679 \h </w:instrText>
+              <w:instrText xml:space="preserve"> PAGEREF _Toc482217941 \h </w:instrText>
             </w:r>
             <w:r>
               <w:rPr>
@@ -2218,7 +2394,7 @@
                 <w:noProof/>
                 <w:webHidden/>
               </w:rPr>
-              <w:t>8</w:t>
+              <w:t>11</w:t>
             </w:r>
             <w:r>
               <w:rPr>
@@ -2239,7 +2415,7 @@
               <w:lang w:eastAsia="ru-RU"/>
             </w:rPr>
           </w:pPr>
-          <w:hyperlink w:anchor="_Toc479865680" w:history="1">
+          <w:hyperlink w:anchor="_Toc482217942" w:history="1">
             <w:r>
               <w:rPr>
                 <w:rStyle w:val="a4"/>
@@ -2266,7 +2442,7 @@
                 <w:noProof/>
                 <w:webHidden/>
               </w:rPr>
-              <w:instrText xml:space="preserve"> PAGEREF _Toc479865680 \h </w:instrText>
+              <w:instrText xml:space="preserve"> PAGEREF _Toc482217942 \h </w:instrText>
             </w:r>
             <w:r>
               <w:rPr>
@@ -2286,7 +2462,7 @@
                 <w:noProof/>
                 <w:webHidden/>
               </w:rPr>
-              <w:t>9</w:t>
+              <w:t>12</w:t>
             </w:r>
             <w:r>
               <w:rPr>
@@ -2307,7 +2483,7 @@
               <w:lang w:eastAsia="ru-RU"/>
             </w:rPr>
           </w:pPr>
-          <w:hyperlink w:anchor="_Toc479865681" w:history="1">
+          <w:hyperlink w:anchor="_Toc482217943" w:history="1">
             <w:r>
               <w:rPr>
                 <w:rStyle w:val="a4"/>
@@ -2334,7 +2510,7 @@
                 <w:noProof/>
                 <w:webHidden/>
               </w:rPr>
-              <w:instrText xml:space="preserve"> PAGEREF _Toc479865681 \h </w:instrText>
+              <w:instrText xml:space="preserve"> PAGEREF _Toc482217943 \h </w:instrText>
             </w:r>
             <w:r>
               <w:rPr>
@@ -2354,7 +2530,7 @@
                 <w:noProof/>
                 <w:webHidden/>
               </w:rPr>
-              <w:t>10</w:t>
+              <w:t>13</w:t>
             </w:r>
             <w:r>
               <w:rPr>
@@ -2379,6 +2555,7 @@
     <w:p/>
     <w:p>
       <w:r>
+        <w:lastRenderedPageBreak/>
         <w:br w:type="page"/>
       </w:r>
     </w:p>
@@ -2386,7 +2563,7 @@
       <w:pPr>
         <w:pStyle w:val="1"/>
       </w:pPr>
-      <w:bookmarkStart w:id="0" w:name="_Toc479865662"/>
+      <w:bookmarkStart w:id="0" w:name="_Toc482217922"/>
       <w:r>
         <w:lastRenderedPageBreak/>
         <w:t>Введение</w:t>
@@ -2483,7 +2660,7 @@
           <w:numId w:val="1"/>
         </w:numPr>
       </w:pPr>
-      <w:bookmarkStart w:id="1" w:name="_Toc479865663"/>
+      <w:bookmarkStart w:id="1" w:name="_Toc482217923"/>
       <w:r>
         <w:lastRenderedPageBreak/>
         <w:t>Обзорно-аналитическая часть</w:t>
@@ -2510,7 +2687,7 @@
           <w:numId w:val="1"/>
         </w:numPr>
       </w:pPr>
-      <w:bookmarkStart w:id="2" w:name="_Toc479865664"/>
+      <w:bookmarkStart w:id="2" w:name="_Toc482217924"/>
       <w:r>
         <w:lastRenderedPageBreak/>
         <w:t>Технологическая часть</w:t>
@@ -2541,7 +2718,7 @@
           <w:numId w:val="1"/>
         </w:numPr>
       </w:pPr>
-      <w:bookmarkStart w:id="3" w:name="_Toc479865665"/>
+      <w:bookmarkStart w:id="3" w:name="_Toc482217925"/>
       <w:r>
         <w:t>Язык программирования</w:t>
       </w:r>
@@ -2593,7 +2770,7 @@
           <w:numId w:val="1"/>
         </w:numPr>
       </w:pPr>
-      <w:bookmarkStart w:id="4" w:name="_Toc479865666"/>
+      <w:bookmarkStart w:id="4" w:name="_Toc482217926"/>
       <w:r>
         <w:t>Сред</w:t>
       </w:r>
@@ -2766,7 +2943,7 @@
           <w:numId w:val="1"/>
         </w:numPr>
       </w:pPr>
-      <w:bookmarkStart w:id="5" w:name="_Toc479865667"/>
+      <w:bookmarkStart w:id="5" w:name="_Toc482217927"/>
       <w:r>
         <w:t>Средства</w:t>
       </w:r>
@@ -2812,7 +2989,7 @@
           <w:numId w:val="1"/>
         </w:numPr>
       </w:pPr>
-      <w:bookmarkStart w:id="6" w:name="_Toc479865668"/>
+      <w:bookmarkStart w:id="6" w:name="_Toc482217928"/>
       <w:r>
         <w:t>Разработка серверной части</w:t>
       </w:r>
@@ -3502,7 +3679,7 @@
           <w:numId w:val="1"/>
         </w:numPr>
       </w:pPr>
-      <w:bookmarkStart w:id="7" w:name="_Toc479865669"/>
+      <w:bookmarkStart w:id="7" w:name="_Toc482217929"/>
       <w:r>
         <w:t>Разработка клиентской части</w:t>
       </w:r>
@@ -3518,13 +3695,19 @@
         <w:pStyle w:val="22"/>
       </w:pPr>
       <w:r>
-        <w:t xml:space="preserve">Предполагается то, что клиентская часть можно написать, используя любую платформу, так как взаимодействие с серверной частью происходит через протокол </w:t>
+        <w:t xml:space="preserve">Предполагается то, что клиентская часть можно </w:t>
+      </w:r>
+      <w:r>
+        <w:t>создать</w:t>
+      </w:r>
+      <w:r>
+        <w:t xml:space="preserve">, используя любую платформу, так как взаимодействие с серверной частью происходит через протокол </w:t>
       </w:r>
       <w:r>
         <w:rPr>
           <w:lang w:val="en-US"/>
         </w:rPr>
-        <w:t>HTTPS</w:t>
+        <w:t>HTTP</w:t>
       </w:r>
       <w:r>
         <w:t xml:space="preserve"> (</w:t>
@@ -3545,7 +3728,7 @@
         <w:t>API</w:t>
       </w:r>
       <w:r>
-        <w:t xml:space="preserve">). </w:t>
+        <w:t>).</w:t>
       </w:r>
     </w:p>
     <w:p>
@@ -3553,7 +3736,57 @@
         <w:pStyle w:val="22"/>
       </w:pPr>
       <w:r>
-        <w:t>Либо разрабатывается консольное приложение, либо веб приложение…</w:t>
+        <w:lastRenderedPageBreak/>
+        <w:t xml:space="preserve">В данной работе будет создано консольное приложение, которое взаимодействует с сервером по протоколу </w:t>
+      </w:r>
+      <w:r>
+        <w:rPr>
+          <w:lang w:val="en-US"/>
+        </w:rPr>
+        <w:t>HTTP</w:t>
+      </w:r>
+      <w:r>
+        <w:t xml:space="preserve">. Разработка будет происходить на платформе </w:t>
+      </w:r>
+      <w:r>
+        <w:t>.</w:t>
+      </w:r>
+      <w:r>
+        <w:rPr>
+          <w:lang w:val="en-US"/>
+        </w:rPr>
+        <w:t>NET</w:t>
+      </w:r>
+      <w:r>
+        <w:t xml:space="preserve"> </w:t>
+      </w:r>
+      <w:r>
+        <w:rPr>
+          <w:lang w:val="en-US"/>
+        </w:rPr>
+        <w:t>Core</w:t>
+      </w:r>
+      <w:r>
+        <w:t xml:space="preserve"> </w:t>
+      </w:r>
+      <w:r>
+        <w:t>для кроссплатформенности.</w:t>
+      </w:r>
+    </w:p>
+    <w:p>
+      <w:pPr>
+        <w:pStyle w:val="22"/>
+      </w:pPr>
+      <w:r>
+        <w:t xml:space="preserve">Предполагается, что, если пользователю </w:t>
+      </w:r>
+      <w:proofErr w:type="spellStart"/>
+      <w:r>
+        <w:t>фреймворка</w:t>
+      </w:r>
+      <w:proofErr w:type="spellEnd"/>
+      <w:r>
+        <w:t xml:space="preserve"> нужен будет веб клиент, он с легкостью может реализовать его при помощи его инструментария. Так как интерфейс описан и всегда есть возможность изучить исходный код веб сервера проекта.</w:t>
       </w:r>
     </w:p>
     <w:p>
@@ -3576,7 +3809,7 @@
           <w:numId w:val="1"/>
         </w:numPr>
       </w:pPr>
-      <w:bookmarkStart w:id="8" w:name="_Toc479865670"/>
+      <w:bookmarkStart w:id="8" w:name="_Toc482217930"/>
       <w:r>
         <w:lastRenderedPageBreak/>
         <w:t>Проектирование и р</w:t>
@@ -3599,7 +3832,7 @@
           <w:numId w:val="1"/>
         </w:numPr>
       </w:pPr>
-      <w:bookmarkStart w:id="9" w:name="_Toc479865671"/>
+      <w:bookmarkStart w:id="9" w:name="_Toc482217931"/>
       <w:r>
         <w:t xml:space="preserve">Проектирование </w:t>
       </w:r>
@@ -3609,6 +3842,48 @@
       </w:r>
       <w:bookmarkEnd w:id="9"/>
       <w:proofErr w:type="spellEnd"/>
+    </w:p>
+    <w:p>
+      <w:pPr>
+        <w:pStyle w:val="3"/>
+        <w:numPr>
+          <w:ilvl w:val="2"/>
+          <w:numId w:val="1"/>
+        </w:numPr>
+      </w:pPr>
+      <w:bookmarkStart w:id="10" w:name="_Toc482217932"/>
+      <w:r>
+        <w:t>Общая структура проекта</w:t>
+      </w:r>
+      <w:bookmarkEnd w:id="10"/>
+    </w:p>
+    <w:p>
+      <w:pPr>
+        <w:pStyle w:val="3"/>
+        <w:numPr>
+          <w:ilvl w:val="2"/>
+          <w:numId w:val="1"/>
+        </w:numPr>
+      </w:pPr>
+      <w:bookmarkStart w:id="11" w:name="_Toc482217933"/>
+      <w:r>
+        <w:t>Диаграмма компонентов</w:t>
+      </w:r>
+      <w:bookmarkEnd w:id="11"/>
+    </w:p>
+    <w:p>
+      <w:pPr>
+        <w:pStyle w:val="3"/>
+        <w:numPr>
+          <w:ilvl w:val="2"/>
+          <w:numId w:val="1"/>
+        </w:numPr>
+      </w:pPr>
+      <w:bookmarkStart w:id="12" w:name="_Toc482217934"/>
+      <w:r>
+        <w:t>Диаграмма развёртывания</w:t>
+      </w:r>
+      <w:bookmarkEnd w:id="12"/>
     </w:p>
     <w:p>
       <w:pPr>
@@ -3621,13 +3896,11 @@
           <w:lang w:val="en-US"/>
         </w:rPr>
       </w:pPr>
-      <w:bookmarkStart w:id="10" w:name="_Toc479865672"/>
+      <w:bookmarkStart w:id="13" w:name="_Toc482217935"/>
       <w:r>
         <w:t>Разработка серверной части</w:t>
       </w:r>
-      <w:bookmarkStart w:id="11" w:name="_GoBack"/>
-      <w:bookmarkEnd w:id="10"/>
-      <w:bookmarkEnd w:id="11"/>
+      <w:bookmarkEnd w:id="13"/>
     </w:p>
     <w:p>
       <w:pPr>
@@ -3637,7 +3910,7 @@
           <w:numId w:val="1"/>
         </w:numPr>
       </w:pPr>
-      <w:bookmarkStart w:id="12" w:name="_Toc479865673"/>
+      <w:bookmarkStart w:id="14" w:name="_Toc482217936"/>
       <w:r>
         <w:t xml:space="preserve">Разработка </w:t>
       </w:r>
@@ -3650,7 +3923,7 @@
       <w:r>
         <w:t>сервиса</w:t>
       </w:r>
-      <w:bookmarkEnd w:id="12"/>
+      <w:bookmarkEnd w:id="14"/>
     </w:p>
     <w:p>
       <w:pPr>
@@ -3660,11 +3933,11 @@
           <w:numId w:val="1"/>
         </w:numPr>
       </w:pPr>
-      <w:bookmarkStart w:id="13" w:name="_Toc479865674"/>
+      <w:bookmarkStart w:id="15" w:name="_Toc482217937"/>
       <w:r>
         <w:t>Разработка сервера управления</w:t>
       </w:r>
-      <w:bookmarkEnd w:id="13"/>
+      <w:bookmarkEnd w:id="15"/>
     </w:p>
     <w:p>
       <w:pPr>
@@ -3674,11 +3947,11 @@
           <w:numId w:val="1"/>
         </w:numPr>
       </w:pPr>
-      <w:bookmarkStart w:id="14" w:name="_Toc479865675"/>
+      <w:bookmarkStart w:id="16" w:name="_Toc482217938"/>
       <w:r>
         <w:t>Разработка клиентской части</w:t>
       </w:r>
-      <w:bookmarkEnd w:id="14"/>
+      <w:bookmarkEnd w:id="16"/>
     </w:p>
     <w:p>
       <w:pPr>
@@ -3688,35 +3961,21 @@
           <w:numId w:val="1"/>
         </w:numPr>
       </w:pPr>
-      <w:bookmarkStart w:id="15" w:name="_Toc479865676"/>
+      <w:bookmarkStart w:id="17" w:name="_Toc482217939"/>
       <w:r>
         <w:t>Разработка консольного приложения</w:t>
       </w:r>
-      <w:bookmarkEnd w:id="15"/>
-    </w:p>
-    <w:p>
-      <w:pPr>
-        <w:pStyle w:val="3"/>
-        <w:numPr>
-          <w:ilvl w:val="2"/>
-          <w:numId w:val="1"/>
-        </w:numPr>
-      </w:pPr>
-      <w:bookmarkStart w:id="16" w:name="_Toc479865677"/>
-      <w:r>
-        <w:t>Разработка веб-клиента</w:t>
-      </w:r>
-      <w:bookmarkEnd w:id="16"/>
+      <w:bookmarkEnd w:id="17"/>
     </w:p>
     <w:p>
       <w:pPr>
         <w:pStyle w:val="2"/>
       </w:pPr>
-      <w:bookmarkStart w:id="17" w:name="_Toc479865678"/>
+      <w:bookmarkStart w:id="18" w:name="_Toc482217940"/>
       <w:r>
         <w:t>3.4 Взаимодействие клиента с сервером</w:t>
       </w:r>
-      <w:bookmarkEnd w:id="17"/>
+      <w:bookmarkEnd w:id="18"/>
     </w:p>
     <w:p>
       <w:r>
@@ -3727,12 +3986,12 @@
       <w:pPr>
         <w:pStyle w:val="1"/>
       </w:pPr>
-      <w:bookmarkStart w:id="18" w:name="_Toc479865679"/>
+      <w:bookmarkStart w:id="19" w:name="_Toc482217941"/>
       <w:r>
         <w:lastRenderedPageBreak/>
         <w:t>Заключение</w:t>
       </w:r>
-      <w:bookmarkEnd w:id="18"/>
+      <w:bookmarkEnd w:id="19"/>
     </w:p>
     <w:p>
       <w:pPr>
@@ -3750,12 +4009,12 @@
       <w:pPr>
         <w:pStyle w:val="1"/>
       </w:pPr>
-      <w:bookmarkStart w:id="19" w:name="_Toc479865680"/>
+      <w:bookmarkStart w:id="20" w:name="_Toc482217942"/>
       <w:r>
         <w:lastRenderedPageBreak/>
         <w:t>Список использованных источников</w:t>
       </w:r>
-      <w:bookmarkEnd w:id="19"/>
+      <w:bookmarkEnd w:id="20"/>
       <w:r>
         <w:t xml:space="preserve"> </w:t>
       </w:r>
@@ -3771,17 +4030,19 @@
       <w:r>
         <w:br w:type="page"/>
       </w:r>
+      <w:bookmarkStart w:id="21" w:name="_GoBack"/>
+      <w:bookmarkEnd w:id="21"/>
     </w:p>
     <w:p>
       <w:pPr>
         <w:pStyle w:val="1"/>
       </w:pPr>
-      <w:bookmarkStart w:id="20" w:name="_Toc479865681"/>
+      <w:bookmarkStart w:id="22" w:name="_Toc482217943"/>
       <w:r>
         <w:lastRenderedPageBreak/>
         <w:t>Приложение</w:t>
       </w:r>
-      <w:bookmarkEnd w:id="20"/>
+      <w:bookmarkEnd w:id="22"/>
     </w:p>
     <w:p>
       <w:pPr>
@@ -5089,7 +5350,7 @@
 </file>
 
 <file path=customXml/itemProps1.xml><?xml version="1.0" encoding="utf-8"?>
-<ds:datastoreItem xmlns:ds="http://schemas.openxmlformats.org/officeDocument/2006/customXml" ds:itemID="{6B13AD98-5CD1-4FF8-92EE-3AB6F904C45B}">
+<ds:datastoreItem xmlns:ds="http://schemas.openxmlformats.org/officeDocument/2006/customXml" ds:itemID="{21763307-A106-452D-AB78-6D4B7783DEAC}">
   <ds:schemaRefs>
     <ds:schemaRef ds:uri="http://schemas.openxmlformats.org/officeDocument/2006/bibliography"/>
   </ds:schemaRefs>

</xml_diff>